<commit_message>
Add files needed to produce HTML, EPUB.
Improved docs.

Improve treatement of Notes.
</commit_message>
<xml_diff>
--- a/fountain-ref.docx
+++ b/fountain-ref.docx
@@ -7,10 +7,7 @@
         <w:pStyle w:val="Title"/>
       </w:pPr>
       <w:r>
-        <w:t xml:space="preserve">Big </w:t>
-      </w:r>
-      <w:r>
-        <w:t>Fish</w:t>
+        <w:t>Title</w:t>
       </w:r>
     </w:p>
     <w:p>
@@ -18,10 +15,7 @@
         <w:pStyle w:val="Author"/>
       </w:pPr>
       <w:r>
-        <w:t>John</w:t>
-      </w:r>
-      <w:r>
-        <w:t xml:space="preserve"> August</w:t>
+        <w:t>Author</w:t>
       </w:r>
     </w:p>
     <w:p>
@@ -29,23 +23,29 @@
         <w:pStyle w:val="Action"/>
       </w:pPr>
       <w:r>
-        <w:t>This is a Southern story, full of lies and fabrications, but truer for their inclusion.</w:t>
+        <w:t>Blah blah</w:t>
+      </w:r>
+      <w:r>
+        <w:t>.</w:t>
       </w:r>
     </w:p>
     <w:p>
       <w:pPr>
-        <w:pStyle w:val="Action"/>
-      </w:pPr>
-      <w:r>
-        <w:t>====</w:t>
+        <w:pStyle w:val="Transition"/>
+      </w:pPr>
+      <w:r>
+        <w:t>FADE IN:</w:t>
       </w:r>
     </w:p>
     <w:p>
       <w:pPr>
-        <w:pStyle w:val="Transition"/>
-      </w:pPr>
-      <w:r>
-        <w:t>FADE IN:</w:t>
+        <w:pStyle w:val="Action"/>
+      </w:pPr>
+      <w:r>
+        <w:t>A HOUSE IN MAINE</w:t>
+      </w:r>
+      <w:r>
+        <w:t>.</w:t>
       </w:r>
     </w:p>
     <w:p>
@@ -53,31 +53,47 @@
         <w:pStyle w:val="Action"/>
       </w:pPr>
       <w:r>
-        <w:t>A RIVER.</w:t>
+        <w:t>Action description.</w:t>
       </w:r>
     </w:p>
     <w:p>
       <w:pPr>
-        <w:pStyle w:val="Action"/>
-      </w:pPr>
-      <w:r>
-        <w:t xml:space="preserve">We're underwater, watching a fat catfish swim along. </w:t>
+        <w:pStyle w:val="Character"/>
+      </w:pPr>
+      <w:r>
+        <w:t>CHARACTER</w:t>
+      </w:r>
+      <w:r>
+        <w:t xml:space="preserve"> (V.O.)</w:t>
       </w:r>
     </w:p>
     <w:p>
       <w:pPr>
-        <w:pStyle w:val="Action"/>
-      </w:pPr>
-      <w:r>
-        <w:t>This is The Beast.</w:t>
+        <w:pStyle w:val="Dialogue"/>
+      </w:pPr>
+      <w:proofErr w:type="spellStart"/>
+      <w:r>
+        <w:t>Scoobajy</w:t>
+      </w:r>
+      <w:proofErr w:type="spellEnd"/>
+      <w:r>
+        <w:t xml:space="preserve"> </w:t>
+      </w:r>
+      <w:proofErr w:type="spellStart"/>
+      <w:r>
+        <w:t>tralala</w:t>
+      </w:r>
+      <w:proofErr w:type="spellEnd"/>
+      <w:r>
+        <w:t>.</w:t>
       </w:r>
     </w:p>
     <w:p>
       <w:pPr>
-        <w:pStyle w:val="Character"/>
-      </w:pPr>
-      <w:r>
-        <w:t>EDWARD (V.O.)</w:t>
+        <w:pStyle w:val="Parenthetical"/>
+      </w:pPr>
+      <w:r>
+        <w:t>(sighs)</w:t>
       </w:r>
     </w:p>
     <w:p>
@@ -85,88 +101,22 @@
         <w:pStyle w:val="Dialogue"/>
       </w:pPr>
       <w:r>
-        <w:t>There are some fish that cannot be caught. It's not that they're faster or stronger than other</w:t>
-      </w:r>
-      <w:r>
-        <w:t xml:space="preserve"> fish.</w:t>
+        <w:t>Nothing to say.</w:t>
       </w:r>
     </w:p>
     <w:p>
       <w:pPr>
-        <w:pStyle w:val="Parenthetical"/>
-      </w:pPr>
-      <w:r>
-        <w:t>(sighs)</w:t>
-      </w:r>
-    </w:p>
-    <w:p>
-      <w:pPr>
-        <w:pStyle w:val="Dialogue"/>
-      </w:pPr>
-      <w:r>
-        <w:t>They're just touched by something extra. Call it luck. Call it grace. One such fish was The Beast.</w:t>
-      </w:r>
-    </w:p>
-    <w:p>
-      <w:pPr>
-        <w:pStyle w:val="Action"/>
-      </w:pPr>
-      <w:r>
-        <w:t xml:space="preserve">The Beast's journey takes it past a dangling </w:t>
-      </w:r>
-      <w:proofErr w:type="gramStart"/>
-      <w:r>
-        <w:t>fish hook</w:t>
-      </w:r>
-      <w:proofErr w:type="gramEnd"/>
-      <w:r>
-        <w:t>, baited with worms. Past a tempting lure, sparkling in the sun. Past a swiping bear claw. The Beast isn't worried.</w:t>
-      </w:r>
-    </w:p>
-    <w:p>
-      <w:pPr>
-        <w:pStyle w:val="Character"/>
-      </w:pPr>
-      <w:r>
-        <w:t>EDWARD (V.O.)(CONT'D)</w:t>
-      </w:r>
-    </w:p>
-    <w:p>
-      <w:pPr>
-        <w:pStyle w:val="Dialogue"/>
-      </w:pPr>
-      <w:r>
-        <w:t>By the time I was born, he was already a legend. He'd taken more hundred-dollar lures than any fish in Alabama.</w:t>
-      </w:r>
-    </w:p>
-    <w:p>
-      <w:pPr>
         <w:pStyle w:val="Lyrics"/>
       </w:pPr>
       <w:r>
-        <w:t>Some said that fish was the ghost of Henry Walls,</w:t>
+        <w:t>I think I’ll sing</w:t>
       </w:r>
       <w:r>
         <w:br/>
-      </w:r>
-      <w:r>
-        <w:t>a thief who'd drowned in that river 60 years before.</w:t>
-      </w:r>
-    </w:p>
-    <w:p>
-      <w:pPr>
-        <w:pStyle w:val="Dialogue"/>
-      </w:pPr>
-      <w:r>
-        <w:t xml:space="preserve">Others claimed he was a lesser </w:t>
-      </w:r>
-      <w:proofErr w:type="gramStart"/>
-      <w:r>
-        <w:t>dinosaur,</w:t>
-      </w:r>
-      <w:proofErr w:type="gramEnd"/>
-      <w:r>
-        <w:t xml:space="preserve"> left over from the Cretaceous period.</w:t>
+        <w:t>about a ring</w:t>
+      </w:r>
+      <w:r>
+        <w:t>.</w:t>
       </w:r>
     </w:p>
     <w:p>
@@ -1480,6 +1430,15 @@
       <w:i/>
     </w:rPr>
   </w:style>
+  <w:style w:type="character" w:customStyle="1" w:styleId="Note">
+    <w:name w:val="Note"/>
+    <w:basedOn w:val="DefaultParagraphFont"/>
+    <w:uiPriority w:val="1"/>
+    <w:rsid w:val="00D159F6"/>
+    <w:rPr>
+      <w:vanish/>
+    </w:rPr>
+  </w:style>
 </w:styles>
 </file>
 

</xml_diff>